<commit_message>
Se agrego el editar y eliminar actividades
</commit_message>
<xml_diff>
--- a/Pruebas.docx
+++ b/Pruebas.docx
@@ -28,7 +28,6 @@
       <w:r>
         <w:rPr>
           <w:noProof/>
-          <w:lang w:val="es-CO"/>
         </w:rPr>
         <w:drawing>
           <wp:anchor distT="0" distB="0" distL="114300" distR="114300" simplePos="0" relativeHeight="251658240" behindDoc="0" locked="0" layoutInCell="1" allowOverlap="1" wp14:anchorId="405E11D5" wp14:editId="73DEF044">
@@ -1155,8 +1154,6 @@
       <w:r>
         <w:t xml:space="preserve"> con cerquera199627@hotmail.com</w:t>
       </w:r>
-      <w:bookmarkStart w:id="0" w:name="_GoBack"/>
-      <w:bookmarkEnd w:id="0"/>
     </w:p>
     <w:p>
       <w:pPr>
@@ -1308,6 +1305,420 @@
           </wp:inline>
         </w:drawing>
       </w:r>
+    </w:p>
+    <w:p/>
+    <w:p>
+      <w:pPr>
+        <w:jc w:val="center"/>
+      </w:pPr>
+    </w:p>
+    <w:p>
+      <w:pPr>
+        <w:jc w:val="center"/>
+      </w:pPr>
+    </w:p>
+    <w:p>
+      <w:pPr>
+        <w:jc w:val="center"/>
+      </w:pPr>
+    </w:p>
+    <w:p>
+      <w:pPr>
+        <w:jc w:val="center"/>
+      </w:pPr>
+    </w:p>
+    <w:p>
+      <w:pPr>
+        <w:jc w:val="center"/>
+      </w:pPr>
+      <w:r>
+        <w:lastRenderedPageBreak/>
+        <w:t>Lista de tareas actuales</w:t>
+      </w:r>
+    </w:p>
+    <w:p>
+      <w:pPr>
+        <w:jc w:val="center"/>
+      </w:pPr>
+      <w:r>
+        <w:rPr>
+          <w:noProof/>
+        </w:rPr>
+        <w:drawing>
+          <wp:inline distT="0" distB="0" distL="0" distR="0" wp14:anchorId="05E4CB0C" wp14:editId="6B6F0FDC">
+            <wp:extent cx="9766935" cy="5305425"/>
+            <wp:effectExtent l="0" t="0" r="5715" b="9525"/>
+            <wp:docPr id="5" name="Imagen 5"/>
+            <wp:cNvGraphicFramePr>
+              <a:graphicFrameLocks xmlns:a="http://schemas.openxmlformats.org/drawingml/2006/main" noChangeAspect="1"/>
+            </wp:cNvGraphicFramePr>
+            <a:graphic xmlns:a="http://schemas.openxmlformats.org/drawingml/2006/main">
+              <a:graphicData uri="http://schemas.openxmlformats.org/drawingml/2006/picture">
+                <pic:pic xmlns:pic="http://schemas.openxmlformats.org/drawingml/2006/picture">
+                  <pic:nvPicPr>
+                    <pic:cNvPr id="1" name=""/>
+                    <pic:cNvPicPr/>
+                  </pic:nvPicPr>
+                  <pic:blipFill>
+                    <a:blip r:embed="rId24"/>
+                    <a:stretch>
+                      <a:fillRect/>
+                    </a:stretch>
+                  </pic:blipFill>
+                  <pic:spPr>
+                    <a:xfrm>
+                      <a:off x="0" y="0"/>
+                      <a:ext cx="9766935" cy="5305425"/>
+                    </a:xfrm>
+                    <a:prstGeom prst="rect">
+                      <a:avLst/>
+                    </a:prstGeom>
+                  </pic:spPr>
+                </pic:pic>
+              </a:graphicData>
+            </a:graphic>
+          </wp:inline>
+        </w:drawing>
+      </w:r>
+    </w:p>
+    <w:p/>
+    <w:p>
+      <w:pPr>
+        <w:tabs>
+          <w:tab w:val="left" w:pos="6660"/>
+        </w:tabs>
+      </w:pPr>
+      <w:r>
+        <w:tab/>
+      </w:r>
+    </w:p>
+    <w:p>
+      <w:pPr>
+        <w:tabs>
+          <w:tab w:val="left" w:pos="6660"/>
+        </w:tabs>
+      </w:pPr>
+    </w:p>
+    <w:p>
+      <w:pPr>
+        <w:tabs>
+          <w:tab w:val="left" w:pos="6660"/>
+        </w:tabs>
+      </w:pPr>
+    </w:p>
+    <w:p>
+      <w:pPr>
+        <w:tabs>
+          <w:tab w:val="left" w:pos="6660"/>
+        </w:tabs>
+      </w:pPr>
+    </w:p>
+    <w:p>
+      <w:pPr>
+        <w:tabs>
+          <w:tab w:val="left" w:pos="6660"/>
+        </w:tabs>
+      </w:pPr>
+      <w:r>
+        <w:rPr>
+          <w:noProof/>
+        </w:rPr>
+        <w:lastRenderedPageBreak/>
+        <w:drawing>
+          <wp:inline distT="0" distB="0" distL="0" distR="0" wp14:anchorId="2CDEC86F" wp14:editId="03A090E7">
+            <wp:extent cx="9766935" cy="5280025"/>
+            <wp:effectExtent l="0" t="0" r="5715" b="0"/>
+            <wp:docPr id="6" name="Imagen 6"/>
+            <wp:cNvGraphicFramePr>
+              <a:graphicFrameLocks xmlns:a="http://schemas.openxmlformats.org/drawingml/2006/main" noChangeAspect="1"/>
+            </wp:cNvGraphicFramePr>
+            <a:graphic xmlns:a="http://schemas.openxmlformats.org/drawingml/2006/main">
+              <a:graphicData uri="http://schemas.openxmlformats.org/drawingml/2006/picture">
+                <pic:pic xmlns:pic="http://schemas.openxmlformats.org/drawingml/2006/picture">
+                  <pic:nvPicPr>
+                    <pic:cNvPr id="1" name=""/>
+                    <pic:cNvPicPr/>
+                  </pic:nvPicPr>
+                  <pic:blipFill>
+                    <a:blip r:embed="rId25"/>
+                    <a:stretch>
+                      <a:fillRect/>
+                    </a:stretch>
+                  </pic:blipFill>
+                  <pic:spPr>
+                    <a:xfrm>
+                      <a:off x="0" y="0"/>
+                      <a:ext cx="9766935" cy="5280025"/>
+                    </a:xfrm>
+                    <a:prstGeom prst="rect">
+                      <a:avLst/>
+                    </a:prstGeom>
+                  </pic:spPr>
+                </pic:pic>
+              </a:graphicData>
+            </a:graphic>
+          </wp:inline>
+        </w:drawing>
+      </w:r>
+    </w:p>
+    <w:p/>
+    <w:p/>
+    <w:p>
+      <w:pPr>
+        <w:tabs>
+          <w:tab w:val="left" w:pos="6315"/>
+        </w:tabs>
+      </w:pPr>
+      <w:r>
+        <w:tab/>
+      </w:r>
+    </w:p>
+    <w:p>
+      <w:pPr>
+        <w:tabs>
+          <w:tab w:val="left" w:pos="6315"/>
+        </w:tabs>
+      </w:pPr>
+    </w:p>
+    <w:p>
+      <w:pPr>
+        <w:tabs>
+          <w:tab w:val="left" w:pos="6315"/>
+        </w:tabs>
+      </w:pPr>
+    </w:p>
+    <w:p>
+      <w:pPr>
+        <w:tabs>
+          <w:tab w:val="left" w:pos="6315"/>
+        </w:tabs>
+      </w:pPr>
+    </w:p>
+    <w:p>
+      <w:pPr>
+        <w:tabs>
+          <w:tab w:val="left" w:pos="6315"/>
+        </w:tabs>
+      </w:pPr>
+    </w:p>
+    <w:p>
+      <w:pPr>
+        <w:tabs>
+          <w:tab w:val="left" w:pos="6315"/>
+        </w:tabs>
+      </w:pPr>
+      <w:r>
+        <w:rPr>
+          <w:noProof/>
+        </w:rPr>
+        <w:lastRenderedPageBreak/>
+        <w:drawing>
+          <wp:inline distT="0" distB="0" distL="0" distR="0" wp14:anchorId="5E1D6486" wp14:editId="67C10BD9">
+            <wp:extent cx="9766935" cy="5305425"/>
+            <wp:effectExtent l="0" t="0" r="5715" b="9525"/>
+            <wp:docPr id="7" name="Imagen 7"/>
+            <wp:cNvGraphicFramePr>
+              <a:graphicFrameLocks xmlns:a="http://schemas.openxmlformats.org/drawingml/2006/main" noChangeAspect="1"/>
+            </wp:cNvGraphicFramePr>
+            <a:graphic xmlns:a="http://schemas.openxmlformats.org/drawingml/2006/main">
+              <a:graphicData uri="http://schemas.openxmlformats.org/drawingml/2006/picture">
+                <pic:pic xmlns:pic="http://schemas.openxmlformats.org/drawingml/2006/picture">
+                  <pic:nvPicPr>
+                    <pic:cNvPr id="1" name=""/>
+                    <pic:cNvPicPr/>
+                  </pic:nvPicPr>
+                  <pic:blipFill>
+                    <a:blip r:embed="rId26"/>
+                    <a:stretch>
+                      <a:fillRect/>
+                    </a:stretch>
+                  </pic:blipFill>
+                  <pic:spPr>
+                    <a:xfrm>
+                      <a:off x="0" y="0"/>
+                      <a:ext cx="9766935" cy="5305425"/>
+                    </a:xfrm>
+                    <a:prstGeom prst="rect">
+                      <a:avLst/>
+                    </a:prstGeom>
+                  </pic:spPr>
+                </pic:pic>
+              </a:graphicData>
+            </a:graphic>
+          </wp:inline>
+        </w:drawing>
+      </w:r>
+    </w:p>
+    <w:p/>
+    <w:p/>
+    <w:p>
+      <w:pPr>
+        <w:tabs>
+          <w:tab w:val="left" w:pos="5985"/>
+        </w:tabs>
+      </w:pPr>
+      <w:r>
+        <w:tab/>
+      </w:r>
+    </w:p>
+    <w:p>
+      <w:pPr>
+        <w:tabs>
+          <w:tab w:val="left" w:pos="5985"/>
+        </w:tabs>
+      </w:pPr>
+    </w:p>
+    <w:p>
+      <w:pPr>
+        <w:tabs>
+          <w:tab w:val="left" w:pos="5985"/>
+        </w:tabs>
+      </w:pPr>
+    </w:p>
+    <w:p>
+      <w:pPr>
+        <w:tabs>
+          <w:tab w:val="left" w:pos="5985"/>
+        </w:tabs>
+      </w:pPr>
+    </w:p>
+    <w:p>
+      <w:pPr>
+        <w:tabs>
+          <w:tab w:val="left" w:pos="5985"/>
+        </w:tabs>
+      </w:pPr>
+      <w:r>
+        <w:rPr>
+          <w:noProof/>
+        </w:rPr>
+        <w:lastRenderedPageBreak/>
+        <w:drawing>
+          <wp:inline distT="0" distB="0" distL="0" distR="0" wp14:anchorId="154DBE4E" wp14:editId="18C518DF">
+            <wp:extent cx="9766935" cy="5285105"/>
+            <wp:effectExtent l="0" t="0" r="5715" b="0"/>
+            <wp:docPr id="8" name="Imagen 8"/>
+            <wp:cNvGraphicFramePr>
+              <a:graphicFrameLocks xmlns:a="http://schemas.openxmlformats.org/drawingml/2006/main" noChangeAspect="1"/>
+            </wp:cNvGraphicFramePr>
+            <a:graphic xmlns:a="http://schemas.openxmlformats.org/drawingml/2006/main">
+              <a:graphicData uri="http://schemas.openxmlformats.org/drawingml/2006/picture">
+                <pic:pic xmlns:pic="http://schemas.openxmlformats.org/drawingml/2006/picture">
+                  <pic:nvPicPr>
+                    <pic:cNvPr id="1" name=""/>
+                    <pic:cNvPicPr/>
+                  </pic:nvPicPr>
+                  <pic:blipFill>
+                    <a:blip r:embed="rId27"/>
+                    <a:stretch>
+                      <a:fillRect/>
+                    </a:stretch>
+                  </pic:blipFill>
+                  <pic:spPr>
+                    <a:xfrm>
+                      <a:off x="0" y="0"/>
+                      <a:ext cx="9766935" cy="5285105"/>
+                    </a:xfrm>
+                    <a:prstGeom prst="rect">
+                      <a:avLst/>
+                    </a:prstGeom>
+                  </pic:spPr>
+                </pic:pic>
+              </a:graphicData>
+            </a:graphic>
+          </wp:inline>
+        </w:drawing>
+      </w:r>
+    </w:p>
+    <w:p/>
+    <w:p/>
+    <w:p>
+      <w:pPr>
+        <w:tabs>
+          <w:tab w:val="left" w:pos="1905"/>
+        </w:tabs>
+      </w:pPr>
+      <w:r>
+        <w:tab/>
+      </w:r>
+    </w:p>
+    <w:p>
+      <w:pPr>
+        <w:tabs>
+          <w:tab w:val="left" w:pos="1905"/>
+        </w:tabs>
+      </w:pPr>
+    </w:p>
+    <w:p>
+      <w:pPr>
+        <w:tabs>
+          <w:tab w:val="left" w:pos="1905"/>
+        </w:tabs>
+      </w:pPr>
+    </w:p>
+    <w:p>
+      <w:pPr>
+        <w:tabs>
+          <w:tab w:val="left" w:pos="1905"/>
+        </w:tabs>
+      </w:pPr>
+    </w:p>
+    <w:p>
+      <w:pPr>
+        <w:tabs>
+          <w:tab w:val="left" w:pos="1905"/>
+        </w:tabs>
+      </w:pPr>
+    </w:p>
+    <w:p>
+      <w:pPr>
+        <w:tabs>
+          <w:tab w:val="left" w:pos="1905"/>
+        </w:tabs>
+      </w:pPr>
+      <w:r>
+        <w:rPr>
+          <w:noProof/>
+        </w:rPr>
+        <w:lastRenderedPageBreak/>
+        <w:drawing>
+          <wp:inline distT="0" distB="0" distL="0" distR="0" wp14:anchorId="2892B060" wp14:editId="5AE4D31E">
+            <wp:extent cx="9766935" cy="5295265"/>
+            <wp:effectExtent l="0" t="0" r="5715" b="635"/>
+            <wp:docPr id="9" name="Imagen 9"/>
+            <wp:cNvGraphicFramePr>
+              <a:graphicFrameLocks xmlns:a="http://schemas.openxmlformats.org/drawingml/2006/main" noChangeAspect="1"/>
+            </wp:cNvGraphicFramePr>
+            <a:graphic xmlns:a="http://schemas.openxmlformats.org/drawingml/2006/main">
+              <a:graphicData uri="http://schemas.openxmlformats.org/drawingml/2006/picture">
+                <pic:pic xmlns:pic="http://schemas.openxmlformats.org/drawingml/2006/picture">
+                  <pic:nvPicPr>
+                    <pic:cNvPr id="1" name=""/>
+                    <pic:cNvPicPr/>
+                  </pic:nvPicPr>
+                  <pic:blipFill>
+                    <a:blip r:embed="rId28"/>
+                    <a:stretch>
+                      <a:fillRect/>
+                    </a:stretch>
+                  </pic:blipFill>
+                  <pic:spPr>
+                    <a:xfrm>
+                      <a:off x="0" y="0"/>
+                      <a:ext cx="9766935" cy="5295265"/>
+                    </a:xfrm>
+                    <a:prstGeom prst="rect">
+                      <a:avLst/>
+                    </a:prstGeom>
+                  </pic:spPr>
+                </pic:pic>
+              </a:graphicData>
+            </a:graphic>
+          </wp:inline>
+        </w:drawing>
+      </w:r>
+      <w:bookmarkStart w:id="0" w:name="_GoBack"/>
+      <w:bookmarkEnd w:id="0"/>
     </w:p>
     <w:sectPr>
       <w:pgSz w:w="15840" w:h="12240" w:orient="landscape"/>
@@ -2114,7 +2525,7 @@
 </file>
 
 <file path=customXml/itemProps1.xml><?xml version="1.0" encoding="utf-8"?>
-<ds:datastoreItem xmlns:ds="http://schemas.openxmlformats.org/officeDocument/2006/customXml" ds:itemID="{7BEFC10A-20C8-42AA-AA8D-6D25CC06B676}">
+<ds:datastoreItem xmlns:ds="http://schemas.openxmlformats.org/officeDocument/2006/customXml" ds:itemID="{E18374CA-6DED-4F75-AAE0-947C41B9363A}">
   <ds:schemaRefs>
     <ds:schemaRef ds:uri="http://schemas.openxmlformats.org/officeDocument/2006/bibliography"/>
   </ds:schemaRefs>

</xml_diff>